<commit_message>
feat(docs): ajout d'éléments dans le document et des labels disponibles pour personnaliser le doc
</commit_message>
<xml_diff>
--- a/packages/backend/src/ressources/attestation_custom.docx
+++ b/packages/backend/src/ressources/attestation_custom.docx
@@ -6,44 +6,40 @@
     <w:p/>
     <w:p/>
     <w:p/>
+    <w:p>
+      <w:r>
+        <w:t>Le {DATE_JOUR},</w:t>
+      </w:r>
+    </w:p>
+    <w:p/>
     <w:p/>
     <w:p/>
     <w:p>
-      <w:r>
-        <w:t xml:space="preserve">Je soussigné {NOM_RESPONSABLE} </w:t>
-      </w:r>
-      <w:r>
-        <w:t>{</w:t>
-      </w:r>
-      <w:r>
-        <w:t>PRE</w:t>
-      </w:r>
-      <w:r>
-        <w:t>NOM_RESPONSABLE}</w:t>
-      </w:r>
-      <w:r>
-        <w:t xml:space="preserve">, </w:t>
-      </w:r>
-      <w:r>
-        <w:t>{</w:t>
-      </w:r>
-      <w:r>
-        <w:t>FONCTION</w:t>
-      </w:r>
-      <w:r>
-        <w:t>_RESPONSABLE}</w:t>
-      </w:r>
-      <w:r>
-        <w:t xml:space="preserve">, de </w:t>
-      </w:r>
-      <w:r>
-        <w:t>{NOM_</w:t>
-      </w:r>
-      <w:r>
-        <w:t>STRUCTURE</w:t>
-      </w:r>
-      <w:r>
-        <w:t>}</w:t>
+      <w:pPr>
+        <w:rPr>
+          <w:b/>
+          <w:bCs/>
+        </w:rPr>
+      </w:pPr>
+      <w:r>
+        <w:t xml:space="preserve">Je soussigné </w:t>
+      </w:r>
+      <w:r>
+        <w:rPr>
+          <w:b/>
+          <w:bCs/>
+        </w:rPr>
+        <w:t>{NOM_RESPONSABLE} {PRENOM_RESPONSABLE}, {FONCTION_RESPONSABLE},</w:t>
+      </w:r>
+      <w:r>
+        <w:t xml:space="preserve"> de </w:t>
+      </w:r>
+      <w:r>
+        <w:rPr>
+          <w:b/>
+          <w:bCs/>
+        </w:rPr>
+        <w:t>{NOM_STRUCTURE}</w:t>
       </w:r>
     </w:p>
     <w:p/>
@@ -56,91 +52,7 @@
           <w:b/>
           <w:bCs/>
         </w:rPr>
-        <w:t>{</w:t>
-      </w:r>
-      <w:r>
-        <w:rPr>
-          <w:b/>
-          <w:bCs/>
-        </w:rPr>
-        <w:t>CIVILITE</w:t>
-      </w:r>
-      <w:r>
-        <w:rPr>
-          <w:b/>
-          <w:bCs/>
-        </w:rPr>
-        <w:t>}</w:t>
-      </w:r>
-      <w:r>
-        <w:rPr>
-          <w:b/>
-          <w:bCs/>
-        </w:rPr>
-        <w:t xml:space="preserve"> </w:t>
-      </w:r>
-      <w:r>
-        <w:rPr>
-          <w:b/>
-          <w:bCs/>
-        </w:rPr>
-        <w:t>{NOM_</w:t>
-      </w:r>
-      <w:r>
-        <w:rPr>
-          <w:b/>
-          <w:bCs/>
-        </w:rPr>
-        <w:t>USAGER</w:t>
-      </w:r>
-      <w:r>
-        <w:rPr>
-          <w:b/>
-          <w:bCs/>
-        </w:rPr>
-        <w:t>}</w:t>
-      </w:r>
-      <w:r>
-        <w:rPr>
-          <w:b/>
-          <w:bCs/>
-        </w:rPr>
-        <w:t xml:space="preserve"> </w:t>
-      </w:r>
-      <w:r>
-        <w:rPr>
-          <w:b/>
-          <w:bCs/>
-        </w:rPr>
-        <w:t>{</w:t>
-      </w:r>
-      <w:r>
-        <w:rPr>
-          <w:b/>
-          <w:bCs/>
-        </w:rPr>
-        <w:t>PRE</w:t>
-      </w:r>
-      <w:r>
-        <w:rPr>
-          <w:b/>
-          <w:bCs/>
-        </w:rPr>
-        <w:t>NOM_</w:t>
-      </w:r>
-      <w:r>
-        <w:rPr>
-          <w:b/>
-          <w:bCs/>
-        </w:rPr>
-        <w:t>USAGER</w:t>
-      </w:r>
-      <w:r>
-        <w:rPr>
-          <w:b/>
-          <w:bCs/>
-        </w:rPr>
-        <w:t>}</w:t>
+        <w:t>{CIVILITE} {NOM_USAGER} {PRENOM_USAGER}</w:t>
       </w:r>
       <w:r>
         <w:t xml:space="preserve"> est domicilié au </w:t>
@@ -148,7 +60,6 @@
     </w:p>
     <w:p>
       <w:pPr>
-        <w:jc w:val="center"/>
         <w:rPr>
           <w:b/>
           <w:bCs/>
@@ -162,15 +73,14 @@
           <w:b/>
           <w:bCs/>
         </w:rPr>
-        <w:t>{</w:t>
-      </w:r>
-      <w:proofErr w:type="gramStart"/>
-      <w:r>
-        <w:rPr>
-          <w:b/>
-          <w:bCs/>
-        </w:rPr>
-        <w:t xml:space="preserve">ADRESSE </w:t>
+        <w:t>{ADRESSE</w:t>
+      </w:r>
+      <w:r>
+        <w:rPr>
+          <w:b/>
+          <w:bCs/>
+        </w:rPr>
+        <w:t>_STRUCTURE</w:t>
       </w:r>
       <w:r>
         <w:rPr>
@@ -179,11 +89,9 @@
         </w:rPr>
         <w:t>}</w:t>
       </w:r>
-      <w:proofErr w:type="gramEnd"/>
     </w:p>
     <w:p>
       <w:pPr>
-        <w:jc w:val="center"/>
         <w:rPr>
           <w:b/>
           <w:bCs/>
@@ -194,14 +102,14 @@
           <w:b/>
           <w:bCs/>
         </w:rPr>
-        <w:t>{</w:t>
-      </w:r>
-      <w:r>
-        <w:rPr>
-          <w:b/>
-          <w:bCs/>
-        </w:rPr>
-        <w:t>COMPLEMENT_ADRESSE</w:t>
+        <w:t>{COMPLEMENT_ADRESSE</w:t>
+      </w:r>
+      <w:r>
+        <w:rPr>
+          <w:b/>
+          <w:bCs/>
+        </w:rPr>
+        <w:t>_STRUCTURE</w:t>
       </w:r>
       <w:r>
         <w:rPr>
@@ -213,7 +121,6 @@
     </w:p>
     <w:p>
       <w:pPr>
-        <w:jc w:val="center"/>
         <w:rPr>
           <w:b/>
           <w:bCs/>
@@ -224,14 +131,14 @@
           <w:b/>
           <w:bCs/>
         </w:rPr>
-        <w:t>{</w:t>
-      </w:r>
-      <w:r>
-        <w:rPr>
-          <w:b/>
-          <w:bCs/>
-        </w:rPr>
-        <w:t>VILLE</w:t>
+        <w:t>{VILLE</w:t>
+      </w:r>
+      <w:r>
+        <w:rPr>
+          <w:b/>
+          <w:bCs/>
+        </w:rPr>
+        <w:t>_STRUCTURE</w:t>
       </w:r>
       <w:r>
         <w:rPr>
@@ -245,7 +152,68 @@
           <w:b/>
           <w:bCs/>
         </w:rPr>
-        <w:t> {CODE_POSTAL}</w:t>
+        <w:t xml:space="preserve">, </w:t>
+      </w:r>
+      <w:r>
+        <w:rPr>
+          <w:b/>
+          <w:bCs/>
+        </w:rPr>
+        <w:t>{CODE_POSTAL</w:t>
+      </w:r>
+      <w:r>
+        <w:rPr>
+          <w:b/>
+          <w:bCs/>
+        </w:rPr>
+        <w:t>_STRUCTURE</w:t>
+      </w:r>
+      <w:r>
+        <w:rPr>
+          <w:b/>
+          <w:bCs/>
+        </w:rPr>
+        <w:t>}</w:t>
+      </w:r>
+    </w:p>
+    <w:p>
+      <w:pPr>
+        <w:rPr>
+          <w:b/>
+          <w:bCs/>
+        </w:rPr>
+      </w:pPr>
+    </w:p>
+    <w:p>
+      <w:pPr>
+        <w:rPr>
+          <w:b/>
+          <w:bCs/>
+        </w:rPr>
+      </w:pPr>
+    </w:p>
+    <w:p>
+      <w:pPr>
+        <w:rPr>
+          <w:b/>
+          <w:bCs/>
+        </w:rPr>
+      </w:pPr>
+    </w:p>
+    <w:p>
+      <w:pPr>
+        <w:jc w:val="right"/>
+        <w:rPr>
+          <w:b/>
+          <w:bCs/>
+        </w:rPr>
+      </w:pPr>
+      <w:r>
+        <w:rPr>
+          <w:b/>
+          <w:bCs/>
+        </w:rPr>
+        <w:t>SIGNATURE</w:t>
       </w:r>
     </w:p>
     <w:sectPr>

</xml_diff>